<commit_message>
Add revised iSonic tutorial/worksheet. This one is half the length of the original and has more problems/activities to do throughout the file.
</commit_message>
<xml_diff>
--- a/Unit1/Unit 1 Student Files/Unit 1 Days 11-14 iSonic Student Tutorial.docx
+++ b/Unit1/Unit 1 Student Files/Unit 1 Days 11-14 iSonic Student Tutorial.docx
@@ -6,6 +6,7 @@
       <w:pPr>
         <w:rPr>
           <w:rFonts w:ascii="Arial" w:hAnsi="Arial" w:cs="Arial"/>
+          <w:b/>
         </w:rPr>
       </w:pPr>
       <w:r>
@@ -21,7 +22,7 @@
         <w:pStyle w:val="ListParagraph"/>
         <w:numPr>
           <w:ilvl w:val="0"/>
-          <w:numId w:val="1"/>
+          <w:numId w:val="2"/>
         </w:numPr>
         <w:rPr>
           <w:rFonts w:ascii="Arial" w:hAnsi="Arial" w:cs="Arial"/>
@@ -31,35 +32,20 @@
         <w:rPr>
           <w:rFonts w:ascii="Arial" w:hAnsi="Arial" w:cs="Arial"/>
         </w:rPr>
-        <w:t xml:space="preserve">Once </w:t>
-      </w:r>
-      <w:proofErr w:type="spellStart"/>
-      <w:r>
-        <w:rPr>
-          <w:rFonts w:ascii="Arial" w:hAnsi="Arial" w:cs="Arial"/>
-        </w:rPr>
-        <w:t>iSonic</w:t>
-      </w:r>
-      <w:proofErr w:type="spellEnd"/>
-      <w:r>
-        <w:rPr>
-          <w:rFonts w:ascii="Arial" w:hAnsi="Arial" w:cs="Arial"/>
-        </w:rPr>
-        <w:t xml:space="preserve"> has started up, you will be on a page showing a </w:t>
-      </w:r>
-      <w:proofErr w:type="spellStart"/>
-      <w:r>
-        <w:rPr>
-          <w:rFonts w:ascii="Arial" w:hAnsi="Arial" w:cs="Arial"/>
-        </w:rPr>
-        <w:t>scattergraph</w:t>
-      </w:r>
-      <w:proofErr w:type="spellEnd"/>
-      <w:r>
-        <w:rPr>
-          <w:rFonts w:ascii="Arial" w:hAnsi="Arial" w:cs="Arial"/>
-        </w:rPr>
-        <w:t xml:space="preserve"> of some of the data. For now we will ignore this. Try using the tab key to cycle through the different displays. You should hear it announce what each page is when you change to it. There is a scatterplot, a graph, and a table, all showing census information on the United States. Listen to each page’s description and then cycle back to the map page using tab.</w:t>
+        <w:t>Once iSonic has started, use the tab key to cycle through the different displays. You should hear the program display what view it is on. Contact an instructor if it is not saying anything.</w:t>
+      </w:r>
+      <w:r>
+        <w:rPr>
+          <w:rFonts w:ascii="Arial" w:hAnsi="Arial" w:cs="Arial"/>
+        </w:rPr>
+        <w:br/>
+      </w:r>
+      <w:r>
+        <w:rPr>
+          <w:rFonts w:ascii="Arial" w:hAnsi="Arial" w:cs="Arial"/>
+        </w:rPr>
+        <w:br/>
+        <w:t>Go to the map view.</w:t>
       </w:r>
     </w:p>
     <w:p>
@@ -67,7 +53,7 @@
         <w:pStyle w:val="ListParagraph"/>
         <w:numPr>
           <w:ilvl w:val="0"/>
-          <w:numId w:val="1"/>
+          <w:numId w:val="2"/>
         </w:numPr>
         <w:rPr>
           <w:rFonts w:ascii="Arial" w:hAnsi="Arial" w:cs="Arial"/>
@@ -77,7 +63,19 @@
         <w:rPr>
           <w:rFonts w:ascii="Arial" w:hAnsi="Arial" w:cs="Arial"/>
         </w:rPr>
-        <w:t xml:space="preserve">Once you are on the map page (which is now displaying “Population 21-64 years with a disability”), use the arrow keys to move between different states. You will only hear various beeps as you move around. </w:t>
+        <w:t>Press F10 to access the menu, then select “</w:t>
+      </w:r>
+      <w:r>
+        <w:rPr>
+          <w:rFonts w:ascii="Arial" w:hAnsi="Arial" w:cs="Arial"/>
+        </w:rPr>
+        <w:t>Information Level” and then “Increase Level”. Keep doing this until it says “Information Level 3”</w:t>
+      </w:r>
+      <w:r>
+        <w:rPr>
+          <w:rFonts w:ascii="Arial" w:hAnsi="Arial" w:cs="Arial"/>
+        </w:rPr>
+        <w:t>. This will make the program give you enough information to complete the activity.</w:t>
       </w:r>
     </w:p>
     <w:p>
@@ -85,7 +83,7 @@
         <w:pStyle w:val="ListParagraph"/>
         <w:numPr>
           <w:ilvl w:val="0"/>
-          <w:numId w:val="1"/>
+          <w:numId w:val="2"/>
         </w:numPr>
         <w:rPr>
           <w:rFonts w:ascii="Arial" w:hAnsi="Arial" w:cs="Arial"/>
@@ -95,7 +93,127 @@
         <w:rPr>
           <w:rFonts w:ascii="Arial" w:hAnsi="Arial" w:cs="Arial"/>
         </w:rPr>
-        <w:t>Press F10 to access the menu, which contains all of the different commands and their keyboard shortcuts. Using the arrow keys, navigate right to “Information Level”, then down to “Decrease Level.” Repeat this process until it says “Information Level 0.” By changing the information level, you can control how much information the program gives you as you use the map. Try navigating the map now. By pressing the space bar, you can listen to complete information about the state you are on regardless of what information level you are on.</w:t>
+        <w:t>Use the arrow keys or the mouse and space bar to find the following states, and then use the space bar to announce the population 21-64 years old with a disability in that state. Record the values below:</w:t>
+      </w:r>
+    </w:p>
+    <w:p>
+      <w:pPr>
+        <w:pStyle w:val="ListParagraph"/>
+        <w:numPr>
+          <w:ilvl w:val="1"/>
+          <w:numId w:val="2"/>
+        </w:numPr>
+        <w:rPr>
+          <w:rFonts w:ascii="Arial" w:hAnsi="Arial" w:cs="Arial"/>
+        </w:rPr>
+      </w:pPr>
+      <w:r>
+        <w:rPr>
+          <w:rFonts w:ascii="Arial" w:hAnsi="Arial" w:cs="Arial"/>
+        </w:rPr>
+        <w:t>Texas</w:t>
+      </w:r>
+      <w:r>
+        <w:rPr>
+          <w:rFonts w:ascii="Arial" w:hAnsi="Arial" w:cs="Arial"/>
+        </w:rPr>
+        <w:t>:</w:t>
+      </w:r>
+    </w:p>
+    <w:p>
+      <w:pPr>
+        <w:pStyle w:val="ListParagraph"/>
+        <w:numPr>
+          <w:ilvl w:val="1"/>
+          <w:numId w:val="2"/>
+        </w:numPr>
+        <w:rPr>
+          <w:rFonts w:ascii="Arial" w:hAnsi="Arial" w:cs="Arial"/>
+        </w:rPr>
+      </w:pPr>
+      <w:r>
+        <w:rPr>
+          <w:rFonts w:ascii="Arial" w:hAnsi="Arial" w:cs="Arial"/>
+        </w:rPr>
+        <w:t>Mississippi</w:t>
+      </w:r>
+      <w:r>
+        <w:rPr>
+          <w:rFonts w:ascii="Arial" w:hAnsi="Arial" w:cs="Arial"/>
+        </w:rPr>
+        <w:t>:</w:t>
+      </w:r>
+    </w:p>
+    <w:p>
+      <w:pPr>
+        <w:pStyle w:val="ListParagraph"/>
+        <w:numPr>
+          <w:ilvl w:val="1"/>
+          <w:numId w:val="2"/>
+        </w:numPr>
+        <w:rPr>
+          <w:rFonts w:ascii="Arial" w:hAnsi="Arial" w:cs="Arial"/>
+        </w:rPr>
+      </w:pPr>
+      <w:r>
+        <w:rPr>
+          <w:rFonts w:ascii="Arial" w:hAnsi="Arial" w:cs="Arial"/>
+        </w:rPr>
+        <w:t>New York</w:t>
+      </w:r>
+      <w:r>
+        <w:rPr>
+          <w:rFonts w:ascii="Arial" w:hAnsi="Arial" w:cs="Arial"/>
+        </w:rPr>
+        <w:t>:</w:t>
+      </w:r>
+    </w:p>
+    <w:p>
+      <w:pPr>
+        <w:pStyle w:val="ListParagraph"/>
+        <w:numPr>
+          <w:ilvl w:val="1"/>
+          <w:numId w:val="2"/>
+        </w:numPr>
+        <w:rPr>
+          <w:rFonts w:ascii="Arial" w:hAnsi="Arial" w:cs="Arial"/>
+        </w:rPr>
+      </w:pPr>
+      <w:r>
+        <w:rPr>
+          <w:rFonts w:ascii="Arial" w:hAnsi="Arial" w:cs="Arial"/>
+        </w:rPr>
+        <w:t>Alaska</w:t>
+      </w:r>
+      <w:r>
+        <w:rPr>
+          <w:rFonts w:ascii="Arial" w:hAnsi="Arial" w:cs="Arial"/>
+        </w:rPr>
+        <w:t>:</w:t>
+      </w:r>
+    </w:p>
+    <w:p>
+      <w:pPr>
+        <w:pStyle w:val="ListParagraph"/>
+        <w:numPr>
+          <w:ilvl w:val="1"/>
+          <w:numId w:val="2"/>
+        </w:numPr>
+        <w:rPr>
+          <w:rFonts w:ascii="Arial" w:hAnsi="Arial" w:cs="Arial"/>
+        </w:rPr>
+      </w:pPr>
+      <w:r>
+        <w:rPr>
+          <w:rFonts w:ascii="Arial" w:hAnsi="Arial" w:cs="Arial"/>
+        </w:rPr>
+        <w:t>Oregon</w:t>
+      </w:r>
+      <w:r>
+        <w:rPr>
+          <w:rFonts w:ascii="Arial" w:hAnsi="Arial" w:cs="Arial"/>
+        </w:rPr>
+        <w:t>:</w:t>
       </w:r>
     </w:p>
     <w:p>
@@ -103,7 +221,7 @@
         <w:pStyle w:val="ListParagraph"/>
         <w:numPr>
           <w:ilvl w:val="0"/>
-          <w:numId w:val="1"/>
+          <w:numId w:val="2"/>
         </w:numPr>
         <w:rPr>
           <w:rFonts w:ascii="Arial" w:hAnsi="Arial" w:cs="Arial"/>
@@ -113,7 +231,73 @@
         <w:rPr>
           <w:rFonts w:ascii="Arial" w:hAnsi="Arial" w:cs="Arial"/>
         </w:rPr>
-        <w:t>After you are finished with trying out information level 0, go back to “Information Level” and select “Increase Level”. Again, try navigating the map. Note what sounds it makes and what information it gives you. Increase the information level again and try information levels 2 and 3.</w:t>
+        <w:t>What does the frequency/pitch of the sound have to do with the value of the statistic it rep</w:t>
+      </w:r>
+      <w:r>
+        <w:rPr>
+          <w:rFonts w:ascii="Arial" w:hAnsi="Arial" w:cs="Arial"/>
+        </w:rPr>
+        <w:t>orts? Record your answer below.</w:t>
+      </w:r>
+      <w:r>
+        <w:rPr>
+          <w:rFonts w:ascii="Arial" w:hAnsi="Arial" w:cs="Arial"/>
+        </w:rPr>
+        <w:br/>
+      </w:r>
+      <w:r>
+        <w:rPr>
+          <w:rFonts w:ascii="Arial" w:hAnsi="Arial" w:cs="Arial"/>
+        </w:rPr>
+        <w:br/>
+      </w:r>
+    </w:p>
+    <w:p>
+      <w:pPr>
+        <w:pStyle w:val="ListParagraph"/>
+        <w:numPr>
+          <w:ilvl w:val="0"/>
+          <w:numId w:val="2"/>
+        </w:numPr>
+        <w:rPr>
+          <w:rFonts w:ascii="Arial" w:hAnsi="Arial" w:cs="Arial"/>
+        </w:rPr>
+      </w:pPr>
+      <w:r>
+        <w:rPr>
+          <w:rFonts w:ascii="Arial" w:hAnsi="Arial" w:cs="Arial"/>
+        </w:rPr>
+        <w:t>Go to the table view by using the tab key.</w:t>
+      </w:r>
+      <w:r>
+        <w:rPr>
+          <w:rFonts w:ascii="Arial" w:hAnsi="Arial" w:cs="Arial"/>
+        </w:rPr>
+        <w:t xml:space="preserve"> </w:t>
+      </w:r>
+      <w:r>
+        <w:rPr>
+          <w:rFonts w:ascii="Arial" w:hAnsi="Arial" w:cs="Arial"/>
+        </w:rPr>
+        <w:t>It is arranged as a spreadsheet with a list of states in the leftmost column and different columns of statistics to the right. Use the arrow keys to explore the states and their statistics. The space-bar will display the state-name if you forget what state you are on.</w:t>
+      </w:r>
+    </w:p>
+    <w:p>
+      <w:pPr>
+        <w:pStyle w:val="ListParagraph"/>
+        <w:numPr>
+          <w:ilvl w:val="0"/>
+          <w:numId w:val="2"/>
+        </w:numPr>
+        <w:rPr>
+          <w:rFonts w:ascii="Arial" w:hAnsi="Arial" w:cs="Arial"/>
+        </w:rPr>
+      </w:pPr>
+      <w:r>
+        <w:rPr>
+          <w:rFonts w:ascii="Arial" w:hAnsi="Arial" w:cs="Arial"/>
+        </w:rPr>
+        <w:t>Using the table view, find the “Percent Employed Population 21-64 Years Old With No Disability” for the following states and record them.</w:t>
       </w:r>
     </w:p>
     <w:p>
@@ -121,7 +305,7 @@
         <w:pStyle w:val="ListParagraph"/>
         <w:numPr>
           <w:ilvl w:val="1"/>
-          <w:numId w:val="1"/>
+          <w:numId w:val="2"/>
         </w:numPr>
         <w:rPr>
           <w:rFonts w:ascii="Arial" w:hAnsi="Arial" w:cs="Arial"/>
@@ -131,7 +315,7 @@
         <w:rPr>
           <w:rFonts w:ascii="Arial" w:hAnsi="Arial" w:cs="Arial"/>
         </w:rPr>
-        <w:t>Activity: Can you find your home state?</w:t>
+        <w:t>Alabama</w:t>
       </w:r>
     </w:p>
     <w:p>
@@ -139,7 +323,7 @@
         <w:pStyle w:val="ListParagraph"/>
         <w:numPr>
           <w:ilvl w:val="1"/>
-          <w:numId w:val="1"/>
+          <w:numId w:val="2"/>
         </w:numPr>
         <w:rPr>
           <w:rFonts w:ascii="Arial" w:hAnsi="Arial" w:cs="Arial"/>
@@ -149,7 +333,25 @@
         <w:rPr>
           <w:rFonts w:ascii="Arial" w:hAnsi="Arial" w:cs="Arial"/>
         </w:rPr>
-        <w:t>Reflection: What seems to be the relationship between the beeping sound it makes and the number said by the program?</w:t>
+        <w:t>Virginia</w:t>
+      </w:r>
+    </w:p>
+    <w:p>
+      <w:pPr>
+        <w:pStyle w:val="ListParagraph"/>
+        <w:numPr>
+          <w:ilvl w:val="1"/>
+          <w:numId w:val="2"/>
+        </w:numPr>
+        <w:rPr>
+          <w:rFonts w:ascii="Arial" w:hAnsi="Arial" w:cs="Arial"/>
+        </w:rPr>
+      </w:pPr>
+      <w:r>
+        <w:rPr>
+          <w:rFonts w:ascii="Arial" w:hAnsi="Arial" w:cs="Arial"/>
+        </w:rPr>
+        <w:t>Vermont</w:t>
       </w:r>
     </w:p>
     <w:p>
@@ -157,7 +359,7 @@
         <w:pStyle w:val="ListParagraph"/>
         <w:numPr>
           <w:ilvl w:val="0"/>
-          <w:numId w:val="1"/>
+          <w:numId w:val="2"/>
         </w:numPr>
         <w:rPr>
           <w:rFonts w:ascii="Arial" w:hAnsi="Arial" w:cs="Arial"/>
@@ -167,25 +369,87 @@
         <w:rPr>
           <w:rFonts w:ascii="Arial" w:hAnsi="Arial" w:cs="Arial"/>
         </w:rPr>
-        <w:t>Now that you are on information level 3, you should hear a beep, the name of the state, and a number for “Population 21-64 years with a disability”. As you continue the lesson, feel free to change the information level to whichever is the most helpful for you and what you are trying to do.</w:t>
-      </w:r>
-    </w:p>
-    <w:p>
-      <w:pPr>
-        <w:pStyle w:val="ListParagraph"/>
-        <w:numPr>
-          <w:ilvl w:val="1"/>
-          <w:numId w:val="1"/>
-        </w:numPr>
-        <w:rPr>
-          <w:rFonts w:ascii="Arial" w:hAnsi="Arial" w:cs="Arial"/>
-        </w:rPr>
-      </w:pPr>
-      <w:r>
-        <w:rPr>
-          <w:rFonts w:ascii="Arial" w:hAnsi="Arial" w:cs="Arial"/>
-        </w:rPr>
-        <w:t>Activity: What state have you found that has the highest number for the current statistic?</w:t>
+        <w:t>If we want to find the states with the lowest or highest employment rate, we can sort the data. After selecting a box in the column of the “Population 21-64 Years” statistic, press “o” to sort it in lowest to greatest order. Record the three highest population states. Then, press “o” to sort it in greatest to lowest order. Record the three lowest population states.</w:t>
+      </w:r>
+      <w:r>
+        <w:rPr>
+          <w:rFonts w:ascii="Arial" w:hAnsi="Arial" w:cs="Arial"/>
+        </w:rPr>
+        <w:br/>
+      </w:r>
+      <w:r>
+        <w:rPr>
+          <w:rFonts w:ascii="Arial" w:hAnsi="Arial" w:cs="Arial"/>
+        </w:rPr>
+        <w:br/>
+        <w:t>Greatest Population</w:t>
+      </w:r>
+      <w:r>
+        <w:rPr>
+          <w:rFonts w:ascii="Arial" w:hAnsi="Arial" w:cs="Arial"/>
+        </w:rPr>
+        <w:br/>
+        <w:t>1.</w:t>
+      </w:r>
+      <w:r>
+        <w:rPr>
+          <w:rFonts w:ascii="Arial" w:hAnsi="Arial" w:cs="Arial"/>
+        </w:rPr>
+        <w:br/>
+        <w:t>2.</w:t>
+      </w:r>
+      <w:r>
+        <w:rPr>
+          <w:rFonts w:ascii="Arial" w:hAnsi="Arial" w:cs="Arial"/>
+        </w:rPr>
+        <w:br/>
+        <w:t>3.</w:t>
+      </w:r>
+      <w:r>
+        <w:rPr>
+          <w:rFonts w:ascii="Arial" w:hAnsi="Arial" w:cs="Arial"/>
+        </w:rPr>
+        <w:br/>
+      </w:r>
+      <w:r>
+        <w:rPr>
+          <w:rFonts w:ascii="Arial" w:hAnsi="Arial" w:cs="Arial"/>
+        </w:rPr>
+        <w:br/>
+        <w:t>Lowest Population</w:t>
+      </w:r>
+      <w:r>
+        <w:rPr>
+          <w:rFonts w:ascii="Arial" w:hAnsi="Arial" w:cs="Arial"/>
+        </w:rPr>
+        <w:br/>
+        <w:t>1.</w:t>
+      </w:r>
+      <w:r>
+        <w:rPr>
+          <w:rFonts w:ascii="Arial" w:hAnsi="Arial" w:cs="Arial"/>
+        </w:rPr>
+        <w:br/>
+      </w:r>
+      <w:r>
+        <w:rPr>
+          <w:rFonts w:ascii="Arial" w:hAnsi="Arial" w:cs="Arial"/>
+        </w:rPr>
+        <w:lastRenderedPageBreak/>
+        <w:t>2.</w:t>
+      </w:r>
+      <w:r>
+        <w:rPr>
+          <w:rFonts w:ascii="Arial" w:hAnsi="Arial" w:cs="Arial"/>
+        </w:rPr>
+        <w:br/>
+        <w:t>3.</w:t>
+      </w:r>
+      <w:r>
+        <w:rPr>
+          <w:rFonts w:ascii="Arial" w:hAnsi="Arial" w:cs="Arial"/>
+        </w:rPr>
+        <w:br/>
       </w:r>
     </w:p>
     <w:p>
@@ -193,7 +457,7 @@
         <w:pStyle w:val="ListParagraph"/>
         <w:numPr>
           <w:ilvl w:val="0"/>
-          <w:numId w:val="1"/>
+          <w:numId w:val="2"/>
         </w:numPr>
         <w:rPr>
           <w:rFonts w:ascii="Arial" w:hAnsi="Arial" w:cs="Arial"/>
@@ -203,223 +467,120 @@
         <w:rPr>
           <w:rFonts w:ascii="Arial" w:hAnsi="Arial" w:cs="Arial"/>
         </w:rPr>
-        <w:t xml:space="preserve">Switch to the table using the tab key. It is arranged as a spreadsheet with a list of states in the leftmost column and different columns of statistics to the right. Switch to information level two or three to hear the column names every time you move into a new column. </w:t>
-      </w:r>
-    </w:p>
-    <w:p>
-      <w:pPr>
-        <w:pStyle w:val="ListParagraph"/>
-        <w:numPr>
-          <w:ilvl w:val="0"/>
-          <w:numId w:val="1"/>
-        </w:numPr>
-        <w:rPr>
-          <w:rFonts w:ascii="Arial" w:hAnsi="Arial" w:cs="Arial"/>
-        </w:rPr>
-      </w:pPr>
-      <w:r>
-        <w:rPr>
-          <w:rFonts w:ascii="Arial" w:hAnsi="Arial" w:cs="Arial"/>
-        </w:rPr>
-        <w:t>Try using the arrow keys to navigate the table. If at any point you are lost, press the home key to move to the leftmost column with the state name, or spacebar to make the program announce the state name and its statistics.</w:t>
-      </w:r>
-    </w:p>
-    <w:p>
-      <w:pPr>
-        <w:pStyle w:val="ListParagraph"/>
-        <w:numPr>
-          <w:ilvl w:val="1"/>
-          <w:numId w:val="1"/>
-        </w:numPr>
-        <w:rPr>
-          <w:rFonts w:ascii="Arial" w:hAnsi="Arial" w:cs="Arial"/>
-        </w:rPr>
-      </w:pPr>
-      <w:r>
-        <w:rPr>
-          <w:rFonts w:ascii="Arial" w:hAnsi="Arial" w:cs="Arial"/>
-        </w:rPr>
-        <w:t>Activity: Find North Dakota’s number of people 65 and older without a disability, and then compare it to California’s number of people 65 and older without a disability.</w:t>
-      </w:r>
-    </w:p>
-    <w:p>
-      <w:pPr>
-        <w:pStyle w:val="ListParagraph"/>
-        <w:numPr>
-          <w:ilvl w:val="1"/>
-          <w:numId w:val="1"/>
-        </w:numPr>
-        <w:rPr>
-          <w:rFonts w:ascii="Arial" w:hAnsi="Arial" w:cs="Arial"/>
-        </w:rPr>
-      </w:pPr>
-      <w:r>
-        <w:rPr>
-          <w:rFonts w:ascii="Arial" w:hAnsi="Arial" w:cs="Arial"/>
-        </w:rPr>
-        <w:t xml:space="preserve">Activity: Once you are in the column of people 65 and older without a disability, use tab to return to the map. </w:t>
-      </w:r>
-    </w:p>
-    <w:p>
-      <w:pPr>
-        <w:pStyle w:val="ListParagraph"/>
-        <w:numPr>
-          <w:ilvl w:val="0"/>
-          <w:numId w:val="1"/>
-        </w:numPr>
-        <w:rPr>
-          <w:rFonts w:ascii="Arial" w:hAnsi="Arial" w:cs="Arial"/>
-        </w:rPr>
-      </w:pPr>
-      <w:r>
-        <w:rPr>
-          <w:rFonts w:ascii="Arial" w:hAnsi="Arial" w:cs="Arial"/>
-        </w:rPr>
-        <w:t xml:space="preserve">This visual table is useful, but there’s much more that we can do with it than just moving around it with an arrow key and looking at individual cells. We’re going to try sorting </w:t>
-      </w:r>
-      <w:r>
-        <w:rPr>
-          <w:rFonts w:ascii="Arial" w:hAnsi="Arial" w:cs="Arial"/>
-        </w:rPr>
-        <w:lastRenderedPageBreak/>
-        <w:t>some of the information now.</w:t>
-      </w:r>
-      <w:r>
-        <w:rPr>
-          <w:rFonts w:ascii="Arial" w:hAnsi="Arial" w:cs="Arial"/>
-        </w:rPr>
-        <w:br/>
-      </w:r>
-      <w:r>
-        <w:rPr>
-          <w:rFonts w:ascii="Arial" w:hAnsi="Arial" w:cs="Arial"/>
-        </w:rPr>
-        <w:br/>
-        <w:t>By pressing the ‘O’ key we can order the information in any column.  By pressing it multiple times, we can cycle through unsorted (default), ascending, and descending order. At any time, you can press CTRL-O to return all columns to their default unsorted ordering.</w:t>
-      </w:r>
-      <w:r>
-        <w:rPr>
-          <w:rFonts w:ascii="Arial" w:hAnsi="Arial" w:cs="Arial"/>
-        </w:rPr>
-        <w:br/>
-      </w:r>
-      <w:r>
-        <w:rPr>
-          <w:rFonts w:ascii="Arial" w:hAnsi="Arial" w:cs="Arial"/>
-        </w:rPr>
-        <w:br/>
-        <w:t>Move to the “Population 21 to 64 years” column. Use the ‘O’ key to sort the data in ascending order, then move to the top of the spreadsheet. Find out what the 5 most populated states are.</w:t>
-      </w:r>
-    </w:p>
-    <w:p>
-      <w:pPr>
-        <w:pStyle w:val="ListParagraph"/>
-        <w:numPr>
-          <w:ilvl w:val="0"/>
-          <w:numId w:val="1"/>
-        </w:numPr>
-        <w:rPr>
-          <w:rFonts w:ascii="Arial" w:hAnsi="Arial" w:cs="Arial"/>
-        </w:rPr>
-      </w:pPr>
-      <w:r>
-        <w:rPr>
-          <w:rFonts w:ascii="Arial" w:hAnsi="Arial" w:cs="Arial"/>
-        </w:rPr>
-        <w:t xml:space="preserve">A common use of geographical data is to identify relationships between geographic information and other trends. These trends are often difficult to see when you’re analyzing a spreadsheet, but are apparent once you are analyzing the data on a map. </w:t>
-      </w:r>
-      <w:proofErr w:type="spellStart"/>
-      <w:proofErr w:type="gramStart"/>
-      <w:r>
-        <w:rPr>
-          <w:rFonts w:ascii="Arial" w:hAnsi="Arial" w:cs="Arial"/>
-        </w:rPr>
-        <w:t>iSonic’s</w:t>
-      </w:r>
-      <w:proofErr w:type="spellEnd"/>
-      <w:proofErr w:type="gramEnd"/>
-      <w:r>
-        <w:rPr>
-          <w:rFonts w:ascii="Arial" w:hAnsi="Arial" w:cs="Arial"/>
-        </w:rPr>
-        <w:t xml:space="preserve"> </w:t>
-      </w:r>
-      <w:proofErr w:type="spellStart"/>
-      <w:r>
-        <w:rPr>
-          <w:rFonts w:ascii="Arial" w:hAnsi="Arial" w:cs="Arial"/>
-        </w:rPr>
-        <w:t>sonification</w:t>
-      </w:r>
-      <w:proofErr w:type="spellEnd"/>
-      <w:r>
-        <w:rPr>
-          <w:rFonts w:ascii="Arial" w:hAnsi="Arial" w:cs="Arial"/>
-        </w:rPr>
-        <w:t xml:space="preserve"> abilities will let us listen to the geography instead of seeing it. We will use these features to analyze which area of the United States has the highest employment rate for 21 to 64 year olds with disabilities. </w:t>
-      </w:r>
-      <w:r>
-        <w:rPr>
-          <w:rFonts w:ascii="Arial" w:hAnsi="Arial" w:cs="Arial"/>
-        </w:rPr>
-        <w:br/>
-      </w:r>
-      <w:r>
-        <w:rPr>
-          <w:rFonts w:ascii="Arial" w:hAnsi="Arial" w:cs="Arial"/>
-        </w:rPr>
-        <w:br/>
-        <w:t xml:space="preserve">First, we will use the “filter” tool to select only the states we are interested in. Press the ‘F’ key to open the filter dialog (use the exit bar in the menu to close the dialog). This is arranged as a list of sliders that “filter out” certain states. Every statistic such as “Population 21 to 64 years” has its own slider that defines a minimum and maximum value for that statistic. If a state falls below the minimum or over the maximum, then it will be “unselected”. The minimum and maximum bars for every statistic default to the lowest and highest state for that statistic, so every state is included by default. </w:t>
-      </w:r>
-      <w:r>
-        <w:rPr>
-          <w:rFonts w:ascii="Arial" w:hAnsi="Arial" w:cs="Arial"/>
-        </w:rPr>
-        <w:br/>
-      </w:r>
-      <w:r>
-        <w:rPr>
-          <w:rFonts w:ascii="Arial" w:hAnsi="Arial" w:cs="Arial"/>
-        </w:rPr>
-        <w:br/>
-        <w:t>We will investigate which states have the highest employment rates for disabled people between 21 and 64 and what region those states are in. First, use the left and right arrow keys to find “Percent employed population 21 to 64 years with a disability”.   Like the map and the table, we can use the space bar to get more information, including the current and maximum range. Use the up arrow key to increase the minimum bar to about 44.9%. Now only states with employment rates for the disabled above 44.9% will be selected. Close the filter dialog (F10 and arrow keys), go to the table page, move into the “Percent employed population 21 to 64 years with a disability” column, and return to the map page.</w:t>
-      </w:r>
-      <w:r>
-        <w:rPr>
-          <w:rFonts w:ascii="Arial" w:hAnsi="Arial" w:cs="Arial"/>
-        </w:rPr>
-        <w:br/>
-      </w:r>
-      <w:r>
-        <w:rPr>
-          <w:rFonts w:ascii="Arial" w:hAnsi="Arial" w:cs="Arial"/>
-        </w:rPr>
-        <w:br/>
-        <w:t>Now, using the drawing pad try dragging over the map. The states that have been unselected will make soft piano-like notes when you drag over them, but those that are still selected will continue to make high pitched trilling sounds. By dragging over the map and listening to where the selected states are, you should be able to identify a large region with high employment rates for people with disabilities. Which region is it?</w:t>
-      </w:r>
-    </w:p>
-    <w:p>
-      <w:pPr>
-        <w:pStyle w:val="ListParagraph"/>
-        <w:numPr>
-          <w:ilvl w:val="1"/>
-          <w:numId w:val="1"/>
-        </w:numPr>
-        <w:rPr>
-          <w:rFonts w:ascii="Arial" w:hAnsi="Arial" w:cs="Arial"/>
-        </w:rPr>
-      </w:pPr>
-      <w:r>
-        <w:rPr>
-          <w:rFonts w:ascii="Arial" w:hAnsi="Arial" w:cs="Arial"/>
-        </w:rPr>
-        <w:t>Challenge: You can use more than one filter at a time for more complicated analysis of the map. Use the options in the filter menu and two or more filter sliders to investigate a question of your own choosing.</w:t>
-      </w:r>
-    </w:p>
-    <w:p>
+        <w:t>Geographical information can often be difficult to analyze when it’s in a chart, especially when it has to do with location. We’</w:t>
+      </w:r>
+      <w:r>
+        <w:rPr>
+          <w:rFonts w:ascii="Arial" w:hAnsi="Arial" w:cs="Arial"/>
+        </w:rPr>
+        <w:t>ll try using the “filter” tool and a tablet to investigate which regions of the country have the highest employment rate for people without disabilities.</w:t>
+      </w:r>
+      <w:r>
+        <w:rPr>
+          <w:rFonts w:ascii="Arial" w:hAnsi="Arial" w:cs="Arial"/>
+        </w:rPr>
+        <w:br/>
+      </w:r>
+      <w:r>
+        <w:rPr>
+          <w:rFonts w:ascii="Arial" w:hAnsi="Arial" w:cs="Arial"/>
+        </w:rPr>
+        <w:br/>
+        <w:t xml:space="preserve">Press F10 to access the top menu, then find “More Actions” and then “Filter” inside that. A new window will pop up, showing slider bars for every statistic in the table. In this menu we can set a range for each statistic, where if a state’s value for that statistic is outside of that range it will </w:t>
+      </w:r>
+      <w:r>
+        <w:rPr>
+          <w:rFonts w:ascii="Arial" w:hAnsi="Arial" w:cs="Arial"/>
+        </w:rPr>
+        <w:t>be greyed out on the map and make a muted sound when you mouse over it.</w:t>
+      </w:r>
+      <w:r>
+        <w:rPr>
+          <w:rFonts w:ascii="Arial" w:hAnsi="Arial" w:cs="Arial"/>
+        </w:rPr>
+        <w:br/>
+      </w:r>
+      <w:r>
+        <w:rPr>
+          <w:rFonts w:ascii="Arial" w:hAnsi="Arial" w:cs="Arial"/>
+        </w:rPr>
+        <w:br/>
+        <w:t>Use the left and right arrow keys to find the statistic for “Percent employed population 21-64 years with no disability.” Once you’re on that statistic, use the up and down keys to adjust the minimum value. You will hear some chimes for every state that’s “filtered out.</w:t>
+      </w:r>
+      <w:r>
+        <w:rPr>
+          <w:rFonts w:ascii="Arial" w:hAnsi="Arial" w:cs="Arial"/>
+        </w:rPr>
+        <w:t>” Set the minimum to 80.9, close the window (alt-f4), and try using the tablet and stylus to drag over the map.</w:t>
+      </w:r>
+      <w:r>
+        <w:rPr>
+          <w:rFonts w:ascii="Arial" w:hAnsi="Arial" w:cs="Arial"/>
+        </w:rPr>
+        <w:br/>
+      </w:r>
+      <w:r>
+        <w:rPr>
+          <w:rFonts w:ascii="Arial" w:hAnsi="Arial" w:cs="Arial"/>
+        </w:rPr>
+        <w:br/>
+        <w:t>What areas have the highest employment rate?</w:t>
+      </w:r>
+      <w:r>
+        <w:rPr>
+          <w:rFonts w:ascii="Arial" w:hAnsi="Arial" w:cs="Arial"/>
+        </w:rPr>
+        <w:br/>
+      </w:r>
+      <w:r>
+        <w:rPr>
+          <w:rFonts w:ascii="Arial" w:hAnsi="Arial" w:cs="Arial"/>
+        </w:rPr>
+        <w:br/>
+        <w:t xml:space="preserve">By going back to the filter menu and using the ‘a’ key you can switch between moving the minimum bound and the maximum bound. Go back to the filter menu and try selecting states with the </w:t>
+      </w:r>
+      <w:r>
+        <w:rPr>
+          <w:rFonts w:ascii="Arial" w:hAnsi="Arial" w:cs="Arial"/>
+          <w:i/>
+        </w:rPr>
+        <w:t>lowest</w:t>
+      </w:r>
+      <w:r>
+        <w:rPr>
+          <w:rFonts w:ascii="Arial" w:hAnsi="Arial" w:cs="Arial"/>
+        </w:rPr>
+        <w:t xml:space="preserve"> employment rate.</w:t>
+      </w:r>
+      <w:r>
+        <w:rPr>
+          <w:rFonts w:ascii="Arial" w:hAnsi="Arial" w:cs="Arial"/>
+        </w:rPr>
+        <w:br/>
+      </w:r>
+      <w:r>
+        <w:rPr>
+          <w:rFonts w:ascii="Arial" w:hAnsi="Arial" w:cs="Arial"/>
+        </w:rPr>
+        <w:br/>
+        <w:t>What areas have t</w:t>
+      </w:r>
+      <w:r>
+        <w:rPr>
+          <w:rFonts w:ascii="Arial" w:hAnsi="Arial" w:cs="Arial"/>
+        </w:rPr>
+        <w:t>he</w:t>
+      </w:r>
       <w:bookmarkStart w:id="0" w:name="_GoBack"/>
       <w:bookmarkEnd w:id="0"/>
-    </w:p>
+      <w:r>
+        <w:rPr>
+          <w:rFonts w:ascii="Arial" w:hAnsi="Arial" w:cs="Arial"/>
+        </w:rPr>
+        <w:t xml:space="preserve"> lowest employment rate?</w:t>
+      </w:r>
+    </w:p>
+    <w:p/>
     <w:sectPr>
       <w:pgSz w:w="12240" w:h="15840"/>
       <w:pgMar w:top="1440" w:right="1440" w:bottom="1440" w:left="1440" w:header="720" w:footer="720" w:gutter="0"/>
@@ -509,6 +670,95 @@
       </w:pPr>
     </w:lvl>
     <w:lvl w:ilvl="8" w:tplc="0409001B">
+      <w:start w:val="1"/>
+      <w:numFmt w:val="lowerRoman"/>
+      <w:lvlText w:val="%9."/>
+      <w:lvlJc w:val="right"/>
+      <w:pPr>
+        <w:ind w:left="6480" w:hanging="180"/>
+      </w:pPr>
+    </w:lvl>
+  </w:abstractNum>
+  <w:abstractNum w:abstractNumId="1">
+    <w:nsid w:val="5111517D"/>
+    <w:multiLevelType w:val="hybridMultilevel"/>
+    <w:tmpl w:val="514C6B46"/>
+    <w:lvl w:ilvl="0" w:tplc="0409000F">
+      <w:start w:val="1"/>
+      <w:numFmt w:val="decimal"/>
+      <w:lvlText w:val="%1."/>
+      <w:lvlJc w:val="left"/>
+      <w:pPr>
+        <w:ind w:left="720" w:hanging="360"/>
+      </w:pPr>
+      <w:rPr>
+        <w:rFonts w:hint="default"/>
+      </w:rPr>
+    </w:lvl>
+    <w:lvl w:ilvl="1" w:tplc="04090019">
+      <w:start w:val="1"/>
+      <w:numFmt w:val="lowerLetter"/>
+      <w:lvlText w:val="%2."/>
+      <w:lvlJc w:val="left"/>
+      <w:pPr>
+        <w:ind w:left="1440" w:hanging="360"/>
+      </w:pPr>
+    </w:lvl>
+    <w:lvl w:ilvl="2" w:tplc="0409001B" w:tentative="1">
+      <w:start w:val="1"/>
+      <w:numFmt w:val="lowerRoman"/>
+      <w:lvlText w:val="%3."/>
+      <w:lvlJc w:val="right"/>
+      <w:pPr>
+        <w:ind w:left="2160" w:hanging="180"/>
+      </w:pPr>
+    </w:lvl>
+    <w:lvl w:ilvl="3" w:tplc="0409000F" w:tentative="1">
+      <w:start w:val="1"/>
+      <w:numFmt w:val="decimal"/>
+      <w:lvlText w:val="%4."/>
+      <w:lvlJc w:val="left"/>
+      <w:pPr>
+        <w:ind w:left="2880" w:hanging="360"/>
+      </w:pPr>
+    </w:lvl>
+    <w:lvl w:ilvl="4" w:tplc="04090019" w:tentative="1">
+      <w:start w:val="1"/>
+      <w:numFmt w:val="lowerLetter"/>
+      <w:lvlText w:val="%5."/>
+      <w:lvlJc w:val="left"/>
+      <w:pPr>
+        <w:ind w:left="3600" w:hanging="360"/>
+      </w:pPr>
+    </w:lvl>
+    <w:lvl w:ilvl="5" w:tplc="0409001B" w:tentative="1">
+      <w:start w:val="1"/>
+      <w:numFmt w:val="lowerRoman"/>
+      <w:lvlText w:val="%6."/>
+      <w:lvlJc w:val="right"/>
+      <w:pPr>
+        <w:ind w:left="4320" w:hanging="180"/>
+      </w:pPr>
+    </w:lvl>
+    <w:lvl w:ilvl="6" w:tplc="0409000F" w:tentative="1">
+      <w:start w:val="1"/>
+      <w:numFmt w:val="decimal"/>
+      <w:lvlText w:val="%7."/>
+      <w:lvlJc w:val="left"/>
+      <w:pPr>
+        <w:ind w:left="5040" w:hanging="360"/>
+      </w:pPr>
+    </w:lvl>
+    <w:lvl w:ilvl="7" w:tplc="04090019" w:tentative="1">
+      <w:start w:val="1"/>
+      <w:numFmt w:val="lowerLetter"/>
+      <w:lvlText w:val="%8."/>
+      <w:lvlJc w:val="left"/>
+      <w:pPr>
+        <w:ind w:left="5760" w:hanging="360"/>
+      </w:pPr>
+    </w:lvl>
+    <w:lvl w:ilvl="8" w:tplc="0409001B" w:tentative="1">
       <w:start w:val="1"/>
       <w:numFmt w:val="lowerRoman"/>
       <w:lvlText w:val="%9."/>
@@ -547,6 +797,9 @@
     <w:lvlOverride w:ilvl="8">
       <w:startOverride w:val="1"/>
     </w:lvlOverride>
+  </w:num>
+  <w:num w:numId="2">
+    <w:abstractNumId w:val="1"/>
   </w:num>
 </w:numbering>
 </file>

</xml_diff>